<commit_message>
added python opc client
</commit_message>
<xml_diff>
--- a/Reports/OPC Lab.docx
+++ b/Reports/OPC Lab.docx
@@ -94,7 +94,15 @@
         <w:spacing w:before="0" w:after="0"/>
       </w:pPr>
       <w:r>
-        <w:t>I’m gonna try to use the following technology stack:</w:t>
+        <w:t xml:space="preserve">I’m </w:t>
+      </w:r>
+      <w:proofErr w:type="spellStart"/>
+      <w:r>
+        <w:t>gonna</w:t>
+      </w:r>
+      <w:proofErr w:type="spellEnd"/>
+      <w:r>
+        <w:t xml:space="preserve"> try to use the following technology stack:</w:t>
       </w:r>
     </w:p>
     <w:p>
@@ -208,6 +216,7 @@
           <w:lang w:val="en-US"/>
         </w:rPr>
       </w:pPr>
+      <w:proofErr w:type="spellStart"/>
       <w:r>
         <w:rPr>
           <w:lang w:val="en-US"/>
@@ -220,6 +229,7 @@
         </w:rPr>
         <w:t>sdf</w:t>
       </w:r>
+      <w:proofErr w:type="spellEnd"/>
     </w:p>
     <w:p>
       <w:pPr>
@@ -309,8 +319,13 @@
           <w:lang w:val="en-US"/>
         </w:rPr>
       </w:pPr>
-      <w:r>
-        <w:t xml:space="preserve">Figure </w:t>
+      <w:proofErr w:type="spellStart"/>
+      <w:r>
+        <w:t>Figure</w:t>
+      </w:r>
+      <w:proofErr w:type="spellEnd"/>
+      <w:r>
+        <w:t xml:space="preserve"> </w:t>
       </w:r>
       <w:r>
         <w:fldChar w:fldCharType="begin"/>
@@ -421,8 +436,13 @@
           <w:lang w:val="en-US"/>
         </w:rPr>
       </w:pPr>
-      <w:r>
-        <w:t xml:space="preserve">Figure </w:t>
+      <w:proofErr w:type="spellStart"/>
+      <w:r>
+        <w:t>Figure</w:t>
+      </w:r>
+      <w:proofErr w:type="spellEnd"/>
+      <w:r>
+        <w:t xml:space="preserve"> </w:t>
       </w:r>
       <w:r>
         <w:fldChar w:fldCharType="begin"/>
@@ -541,8 +561,13 @@
           <w:lang w:val="en-US"/>
         </w:rPr>
       </w:pPr>
-      <w:r>
-        <w:t xml:space="preserve">Figure </w:t>
+      <w:proofErr w:type="spellStart"/>
+      <w:r>
+        <w:t>Figure</w:t>
+      </w:r>
+      <w:proofErr w:type="spellEnd"/>
+      <w:r>
+        <w:t xml:space="preserve"> </w:t>
       </w:r>
       <w:r>
         <w:fldChar w:fldCharType="begin"/>
@@ -698,8 +723,13 @@
         <w:pStyle w:val="Caption"/>
         <w:jc w:val="left"/>
       </w:pPr>
-      <w:r>
-        <w:t xml:space="preserve">Figure </w:t>
+      <w:proofErr w:type="spellStart"/>
+      <w:r>
+        <w:t>Figure</w:t>
+      </w:r>
+      <w:proofErr w:type="spellEnd"/>
+      <w:r>
+        <w:t xml:space="preserve"> </w:t>
       </w:r>
       <w:r>
         <w:fldChar w:fldCharType="begin"/>
@@ -797,8 +827,13 @@
         <w:pStyle w:val="Caption"/>
         <w:jc w:val="left"/>
       </w:pPr>
-      <w:r>
-        <w:t xml:space="preserve">Figure </w:t>
+      <w:proofErr w:type="spellStart"/>
+      <w:r>
+        <w:t>Figure</w:t>
+      </w:r>
+      <w:proofErr w:type="spellEnd"/>
+      <w:r>
+        <w:t xml:space="preserve"> </w:t>
       </w:r>
       <w:r>
         <w:fldChar w:fldCharType="begin"/>
@@ -996,6 +1031,19 @@
     </w:p>
     <w:p>
       <w:pPr>
+        <w:rPr>
+          <w:lang w:val="en-US"/>
+        </w:rPr>
+      </w:pPr>
+      <w:r>
+        <w:rPr>
+          <w:lang w:val="en-US"/>
+        </w:rPr>
+        <w:t>Server</w:t>
+      </w:r>
+    </w:p>
+    <w:p>
+      <w:pPr>
         <w:jc w:val="center"/>
         <w:rPr>
           <w:b/>
@@ -1005,6 +1053,7 @@
       </w:pPr>
       <w:r>
         <w:rPr>
+          <w:noProof/>
           <w:lang w:val="en-US"/>
         </w:rPr>
         <w:drawing>
@@ -1057,6 +1106,7 @@
         <w:rPr>
           <w:b/>
           <w:bCs/>
+          <w:noProof/>
           <w:lang w:val="en-US"/>
         </w:rPr>
         <w:drawing>
@@ -1098,6 +1148,199 @@
     </w:p>
     <w:p>
       <w:pPr>
+        <w:jc w:val="center"/>
+        <w:rPr>
+          <w:b/>
+          <w:bCs/>
+          <w:lang w:val="en-US"/>
+        </w:rPr>
+      </w:pPr>
+      <w:r>
+        <w:rPr>
+          <w:b/>
+          <w:bCs/>
+          <w:lang w:val="en-US"/>
+        </w:rPr>
+        <w:lastRenderedPageBreak/>
+        <w:t>Writer</w:t>
+      </w:r>
+    </w:p>
+    <w:p>
+      <w:pPr>
+        <w:jc w:val="center"/>
+        <w:rPr>
+          <w:b/>
+          <w:bCs/>
+          <w:lang w:val="en-US"/>
+        </w:rPr>
+      </w:pPr>
+      <w:r>
+        <w:rPr>
+          <w:b/>
+          <w:bCs/>
+          <w:lang w:val="en-US"/>
+        </w:rPr>
+        <w:drawing>
+          <wp:inline distT="0" distB="0" distL="0" distR="0" wp14:anchorId="498FABF9" wp14:editId="2D69E192">
+            <wp:extent cx="5756910" cy="2430780"/>
+            <wp:effectExtent l="0" t="0" r="0" b="7620"/>
+            <wp:docPr id="9" name="Picture 9" descr="Diagram, schematic&#10;&#10;Description automatically generated"/>
+            <wp:cNvGraphicFramePr>
+              <a:graphicFrameLocks xmlns:a="http://schemas.openxmlformats.org/drawingml/2006/main" noChangeAspect="1"/>
+            </wp:cNvGraphicFramePr>
+            <a:graphic xmlns:a="http://schemas.openxmlformats.org/drawingml/2006/main">
+              <a:graphicData uri="http://schemas.openxmlformats.org/drawingml/2006/picture">
+                <pic:pic xmlns:pic="http://schemas.openxmlformats.org/drawingml/2006/picture">
+                  <pic:nvPicPr>
+                    <pic:cNvPr id="9" name="Picture 9" descr="Diagram, schematic&#10;&#10;Description automatically generated"/>
+                    <pic:cNvPicPr/>
+                  </pic:nvPicPr>
+                  <pic:blipFill>
+                    <a:blip r:embed="rId20"/>
+                    <a:stretch>
+                      <a:fillRect/>
+                    </a:stretch>
+                  </pic:blipFill>
+                  <pic:spPr>
+                    <a:xfrm>
+                      <a:off x="0" y="0"/>
+                      <a:ext cx="5756910" cy="2430780"/>
+                    </a:xfrm>
+                    <a:prstGeom prst="rect">
+                      <a:avLst/>
+                    </a:prstGeom>
+                  </pic:spPr>
+                </pic:pic>
+              </a:graphicData>
+            </a:graphic>
+          </wp:inline>
+        </w:drawing>
+      </w:r>
+    </w:p>
+    <w:p>
+      <w:pPr>
+        <w:jc w:val="center"/>
+        <w:rPr>
+          <w:b/>
+          <w:bCs/>
+          <w:lang w:val="en-US"/>
+        </w:rPr>
+      </w:pPr>
+      <w:r>
+        <w:rPr>
+          <w:b/>
+          <w:bCs/>
+          <w:lang w:val="en-US"/>
+        </w:rPr>
+        <w:drawing>
+          <wp:inline distT="0" distB="0" distL="0" distR="0" wp14:anchorId="725F4125" wp14:editId="4B53274B">
+            <wp:extent cx="3591426" cy="2715004"/>
+            <wp:effectExtent l="0" t="0" r="9525" b="9525"/>
+            <wp:docPr id="10" name="Picture 10" descr="Graphical user interface, text, application, chat or text message&#10;&#10;Description automatically generated"/>
+            <wp:cNvGraphicFramePr>
+              <a:graphicFrameLocks xmlns:a="http://schemas.openxmlformats.org/drawingml/2006/main" noChangeAspect="1"/>
+            </wp:cNvGraphicFramePr>
+            <a:graphic xmlns:a="http://schemas.openxmlformats.org/drawingml/2006/main">
+              <a:graphicData uri="http://schemas.openxmlformats.org/drawingml/2006/picture">
+                <pic:pic xmlns:pic="http://schemas.openxmlformats.org/drawingml/2006/picture">
+                  <pic:nvPicPr>
+                    <pic:cNvPr id="10" name="Picture 10" descr="Graphical user interface, text, application, chat or text message&#10;&#10;Description automatically generated"/>
+                    <pic:cNvPicPr/>
+                  </pic:nvPicPr>
+                  <pic:blipFill>
+                    <a:blip r:embed="rId21"/>
+                    <a:stretch>
+                      <a:fillRect/>
+                    </a:stretch>
+                  </pic:blipFill>
+                  <pic:spPr>
+                    <a:xfrm>
+                      <a:off x="0" y="0"/>
+                      <a:ext cx="3591426" cy="2715004"/>
+                    </a:xfrm>
+                    <a:prstGeom prst="rect">
+                      <a:avLst/>
+                    </a:prstGeom>
+                  </pic:spPr>
+                </pic:pic>
+              </a:graphicData>
+            </a:graphic>
+          </wp:inline>
+        </w:drawing>
+      </w:r>
+    </w:p>
+    <w:p>
+      <w:pPr>
+        <w:jc w:val="center"/>
+        <w:rPr>
+          <w:b/>
+          <w:bCs/>
+          <w:lang w:val="en-US"/>
+        </w:rPr>
+      </w:pPr>
+      <w:r>
+        <w:rPr>
+          <w:b/>
+          <w:bCs/>
+          <w:lang w:val="en-US"/>
+        </w:rPr>
+        <w:t>Read</w:t>
+      </w:r>
+    </w:p>
+    <w:p>
+      <w:pPr>
+        <w:jc w:val="center"/>
+        <w:rPr>
+          <w:b/>
+          <w:bCs/>
+          <w:lang w:val="en-US"/>
+        </w:rPr>
+      </w:pPr>
+      <w:r>
+        <w:rPr>
+          <w:b/>
+          <w:bCs/>
+          <w:lang w:val="en-US"/>
+        </w:rPr>
+        <w:drawing>
+          <wp:inline distT="0" distB="0" distL="0" distR="0" wp14:anchorId="70D52A8C" wp14:editId="0793D82A">
+            <wp:extent cx="5756910" cy="2182495"/>
+            <wp:effectExtent l="0" t="0" r="0" b="8255"/>
+            <wp:docPr id="12" name="Picture 12" descr="A picture containing graphical user interface&#10;&#10;Description automatically generated"/>
+            <wp:cNvGraphicFramePr>
+              <a:graphicFrameLocks xmlns:a="http://schemas.openxmlformats.org/drawingml/2006/main" noChangeAspect="1"/>
+            </wp:cNvGraphicFramePr>
+            <a:graphic xmlns:a="http://schemas.openxmlformats.org/drawingml/2006/main">
+              <a:graphicData uri="http://schemas.openxmlformats.org/drawingml/2006/picture">
+                <pic:pic xmlns:pic="http://schemas.openxmlformats.org/drawingml/2006/picture">
+                  <pic:nvPicPr>
+                    <pic:cNvPr id="12" name="Picture 12" descr="A picture containing graphical user interface&#10;&#10;Description automatically generated"/>
+                    <pic:cNvPicPr/>
+                  </pic:nvPicPr>
+                  <pic:blipFill>
+                    <a:blip r:embed="rId22"/>
+                    <a:stretch>
+                      <a:fillRect/>
+                    </a:stretch>
+                  </pic:blipFill>
+                  <pic:spPr>
+                    <a:xfrm>
+                      <a:off x="0" y="0"/>
+                      <a:ext cx="5756910" cy="2182495"/>
+                    </a:xfrm>
+                    <a:prstGeom prst="rect">
+                      <a:avLst/>
+                    </a:prstGeom>
+                  </pic:spPr>
+                </pic:pic>
+              </a:graphicData>
+            </a:graphic>
+          </wp:inline>
+        </w:drawing>
+      </w:r>
+    </w:p>
+    <w:p>
+      <w:pPr>
         <w:rPr>
           <w:lang w:val="en-US"/>
         </w:rPr>
@@ -1110,19 +1353,6 @@
       <w:r>
         <w:lastRenderedPageBreak/>
         <w:t>OPC with Python</w:t>
-      </w:r>
-    </w:p>
-    <w:p>
-      <w:pPr>
-        <w:rPr>
-          <w:lang w:val="en-US"/>
-        </w:rPr>
-      </w:pPr>
-      <w:r>
-        <w:rPr>
-          <w:lang w:val="en-US"/>
-        </w:rPr>
-        <w:t>asdf</w:t>
       </w:r>
     </w:p>
     <w:p>
@@ -1138,6 +1368,46 @@
         </w:rPr>
       </w:pPr>
       <w:r>
+        <w:rPr>
+          <w:lang w:val="en-US"/>
+        </w:rPr>
+        <w:drawing>
+          <wp:inline distT="0" distB="0" distL="0" distR="0" wp14:anchorId="7909A390" wp14:editId="04BC5B35">
+            <wp:extent cx="5756910" cy="2502535"/>
+            <wp:effectExtent l="0" t="0" r="0" b="0"/>
+            <wp:docPr id="13" name="Picture 13" descr="Text&#10;&#10;Description automatically generated"/>
+            <wp:cNvGraphicFramePr>
+              <a:graphicFrameLocks xmlns:a="http://schemas.openxmlformats.org/drawingml/2006/main" noChangeAspect="1"/>
+            </wp:cNvGraphicFramePr>
+            <a:graphic xmlns:a="http://schemas.openxmlformats.org/drawingml/2006/main">
+              <a:graphicData uri="http://schemas.openxmlformats.org/drawingml/2006/picture">
+                <pic:pic xmlns:pic="http://schemas.openxmlformats.org/drawingml/2006/picture">
+                  <pic:nvPicPr>
+                    <pic:cNvPr id="13" name="Picture 13" descr="Text&#10;&#10;Description automatically generated"/>
+                    <pic:cNvPicPr/>
+                  </pic:nvPicPr>
+                  <pic:blipFill>
+                    <a:blip r:embed="rId23"/>
+                    <a:stretch>
+                      <a:fillRect/>
+                    </a:stretch>
+                  </pic:blipFill>
+                  <pic:spPr>
+                    <a:xfrm>
+                      <a:off x="0" y="0"/>
+                      <a:ext cx="5756910" cy="2502535"/>
+                    </a:xfrm>
+                    <a:prstGeom prst="rect">
+                      <a:avLst/>
+                    </a:prstGeom>
+                  </pic:spPr>
+                </pic:pic>
+              </a:graphicData>
+            </a:graphic>
+          </wp:inline>
+        </w:drawing>
+      </w:r>
+      <w:r>
         <w:br w:type="page"/>
       </w:r>
     </w:p>
@@ -1164,7 +1434,7 @@
           <w:lang w:val="en-US"/>
         </w:rPr>
         <w:sectPr>
-          <w:footerReference w:type="default" r:id="rId20"/>
+          <w:footerReference w:type="default" r:id="rId24"/>
           <w:pgSz w:w="11900" w:h="16840"/>
           <w:pgMar w:top="1417" w:right="1417" w:bottom="1417" w:left="1417" w:header="708" w:footer="708" w:gutter="0"/>
           <w:pgNumType w:start="1"/>
@@ -1301,6 +1571,1329 @@
       </w:r>
       <w:bookmarkEnd w:id="2"/>
       <w:bookmarkEnd w:id="3"/>
+    </w:p>
+    <w:p>
+      <w:pPr>
+        <w:shd w:val="clear" w:color="auto" w:fill="193549"/>
+        <w:spacing w:before="0" w:after="0" w:line="285" w:lineRule="atLeast"/>
+        <w:rPr>
+          <w:rFonts w:ascii="Consolas" w:eastAsia="Times New Roman" w:hAnsi="Consolas" w:cs="Times New Roman"/>
+          <w:color w:val="FFFFFF"/>
+          <w:sz w:val="21"/>
+          <w:szCs w:val="21"/>
+          <w:lang w:val="en-US" w:eastAsia="nb-NO"/>
+        </w:rPr>
+      </w:pPr>
+      <w:r>
+        <w:rPr>
+          <w:rFonts w:ascii="Consolas" w:eastAsia="Times New Roman" w:hAnsi="Consolas" w:cs="Times New Roman"/>
+          <w:color w:val="FF9D00"/>
+          <w:sz w:val="21"/>
+          <w:szCs w:val="21"/>
+          <w:lang w:val="en-US" w:eastAsia="nb-NO"/>
+        </w:rPr>
+        <w:t>import</w:t>
+      </w:r>
+      <w:r>
+        <w:rPr>
+          <w:rFonts w:ascii="Consolas" w:eastAsia="Times New Roman" w:hAnsi="Consolas" w:cs="Times New Roman"/>
+          <w:color w:val="FFFFFF"/>
+          <w:sz w:val="21"/>
+          <w:szCs w:val="21"/>
+          <w:lang w:val="en-US" w:eastAsia="nb-NO"/>
+        </w:rPr>
+        <w:t xml:space="preserve"> </w:t>
+      </w:r>
+      <w:proofErr w:type="spellStart"/>
+      <w:r>
+        <w:rPr>
+          <w:rFonts w:ascii="Consolas" w:eastAsia="Times New Roman" w:hAnsi="Consolas" w:cs="Times New Roman"/>
+          <w:color w:val="FFC600"/>
+          <w:sz w:val="21"/>
+          <w:szCs w:val="21"/>
+          <w:lang w:val="en-US" w:eastAsia="nb-NO"/>
+        </w:rPr>
+        <w:t>asyncio</w:t>
+      </w:r>
+      <w:proofErr w:type="spellEnd"/>
+    </w:p>
+    <w:p>
+      <w:pPr>
+        <w:shd w:val="clear" w:color="auto" w:fill="193549"/>
+        <w:spacing w:before="0" w:after="0" w:line="285" w:lineRule="atLeast"/>
+        <w:rPr>
+          <w:rFonts w:ascii="Consolas" w:eastAsia="Times New Roman" w:hAnsi="Consolas" w:cs="Times New Roman"/>
+          <w:color w:val="FFFFFF"/>
+          <w:sz w:val="21"/>
+          <w:szCs w:val="21"/>
+          <w:lang w:val="en-US" w:eastAsia="nb-NO"/>
+        </w:rPr>
+      </w:pPr>
+      <w:r>
+        <w:rPr>
+          <w:rFonts w:ascii="Consolas" w:eastAsia="Times New Roman" w:hAnsi="Consolas" w:cs="Times New Roman"/>
+          <w:color w:val="FF9D00"/>
+          <w:sz w:val="21"/>
+          <w:szCs w:val="21"/>
+          <w:lang w:val="en-US" w:eastAsia="nb-NO"/>
+        </w:rPr>
+        <w:t>from</w:t>
+      </w:r>
+      <w:r>
+        <w:rPr>
+          <w:rFonts w:ascii="Consolas" w:eastAsia="Times New Roman" w:hAnsi="Consolas" w:cs="Times New Roman"/>
+          <w:color w:val="FFFFFF"/>
+          <w:sz w:val="21"/>
+          <w:szCs w:val="21"/>
+          <w:lang w:val="en-US" w:eastAsia="nb-NO"/>
+        </w:rPr>
+        <w:t xml:space="preserve"> </w:t>
+      </w:r>
+      <w:proofErr w:type="spellStart"/>
+      <w:r>
+        <w:rPr>
+          <w:rFonts w:ascii="Consolas" w:eastAsia="Times New Roman" w:hAnsi="Consolas" w:cs="Times New Roman"/>
+          <w:color w:val="FFC600"/>
+          <w:sz w:val="21"/>
+          <w:szCs w:val="21"/>
+          <w:lang w:val="en-US" w:eastAsia="nb-NO"/>
+        </w:rPr>
+        <w:t>asyncua</w:t>
+      </w:r>
+      <w:r>
+        <w:rPr>
+          <w:rFonts w:ascii="Consolas" w:eastAsia="Times New Roman" w:hAnsi="Consolas" w:cs="Times New Roman"/>
+          <w:color w:val="E1EFFF"/>
+          <w:sz w:val="21"/>
+          <w:szCs w:val="21"/>
+          <w:lang w:val="en-US" w:eastAsia="nb-NO"/>
+        </w:rPr>
+        <w:t>.</w:t>
+      </w:r>
+      <w:r>
+        <w:rPr>
+          <w:rFonts w:ascii="Consolas" w:eastAsia="Times New Roman" w:hAnsi="Consolas" w:cs="Times New Roman"/>
+          <w:color w:val="FFC600"/>
+          <w:sz w:val="21"/>
+          <w:szCs w:val="21"/>
+          <w:lang w:val="en-US" w:eastAsia="nb-NO"/>
+        </w:rPr>
+        <w:t>client</w:t>
+      </w:r>
+      <w:proofErr w:type="spellEnd"/>
+      <w:r>
+        <w:rPr>
+          <w:rFonts w:ascii="Consolas" w:eastAsia="Times New Roman" w:hAnsi="Consolas" w:cs="Times New Roman"/>
+          <w:color w:val="FFFFFF"/>
+          <w:sz w:val="21"/>
+          <w:szCs w:val="21"/>
+          <w:lang w:val="en-US" w:eastAsia="nb-NO"/>
+        </w:rPr>
+        <w:t xml:space="preserve"> </w:t>
+      </w:r>
+      <w:r>
+        <w:rPr>
+          <w:rFonts w:ascii="Consolas" w:eastAsia="Times New Roman" w:hAnsi="Consolas" w:cs="Times New Roman"/>
+          <w:color w:val="FF9D00"/>
+          <w:sz w:val="21"/>
+          <w:szCs w:val="21"/>
+          <w:lang w:val="en-US" w:eastAsia="nb-NO"/>
+        </w:rPr>
+        <w:t>import</w:t>
+      </w:r>
+      <w:r>
+        <w:rPr>
+          <w:rFonts w:ascii="Consolas" w:eastAsia="Times New Roman" w:hAnsi="Consolas" w:cs="Times New Roman"/>
+          <w:color w:val="FFFFFF"/>
+          <w:sz w:val="21"/>
+          <w:szCs w:val="21"/>
+          <w:lang w:val="en-US" w:eastAsia="nb-NO"/>
+        </w:rPr>
+        <w:t xml:space="preserve"> </w:t>
+      </w:r>
+      <w:r>
+        <w:rPr>
+          <w:rFonts w:ascii="Consolas" w:eastAsia="Times New Roman" w:hAnsi="Consolas" w:cs="Times New Roman"/>
+          <w:color w:val="FFC600"/>
+          <w:sz w:val="21"/>
+          <w:szCs w:val="21"/>
+          <w:lang w:val="en-US" w:eastAsia="nb-NO"/>
+        </w:rPr>
+        <w:t>Client</w:t>
+      </w:r>
+    </w:p>
+    <w:p>
+      <w:pPr>
+        <w:shd w:val="clear" w:color="auto" w:fill="193549"/>
+        <w:spacing w:before="0" w:after="0" w:line="285" w:lineRule="atLeast"/>
+        <w:rPr>
+          <w:rFonts w:ascii="Consolas" w:eastAsia="Times New Roman" w:hAnsi="Consolas" w:cs="Times New Roman"/>
+          <w:color w:val="FFFFFF"/>
+          <w:sz w:val="21"/>
+          <w:szCs w:val="21"/>
+          <w:lang w:val="en-US" w:eastAsia="nb-NO"/>
+        </w:rPr>
+      </w:pPr>
+      <w:r>
+        <w:rPr>
+          <w:rFonts w:ascii="Consolas" w:eastAsia="Times New Roman" w:hAnsi="Consolas" w:cs="Times New Roman"/>
+          <w:color w:val="FF9D00"/>
+          <w:sz w:val="21"/>
+          <w:szCs w:val="21"/>
+          <w:lang w:val="en-US" w:eastAsia="nb-NO"/>
+        </w:rPr>
+        <w:t>import</w:t>
+      </w:r>
+      <w:r>
+        <w:rPr>
+          <w:rFonts w:ascii="Consolas" w:eastAsia="Times New Roman" w:hAnsi="Consolas" w:cs="Times New Roman"/>
+          <w:color w:val="FFFFFF"/>
+          <w:sz w:val="21"/>
+          <w:szCs w:val="21"/>
+          <w:lang w:val="en-US" w:eastAsia="nb-NO"/>
+        </w:rPr>
+        <w:t xml:space="preserve"> </w:t>
+      </w:r>
+      <w:r>
+        <w:rPr>
+          <w:rFonts w:ascii="Consolas" w:eastAsia="Times New Roman" w:hAnsi="Consolas" w:cs="Times New Roman"/>
+          <w:color w:val="FFC600"/>
+          <w:sz w:val="21"/>
+          <w:szCs w:val="21"/>
+          <w:lang w:val="en-US" w:eastAsia="nb-NO"/>
+        </w:rPr>
+        <w:t>time</w:t>
+      </w:r>
+    </w:p>
+    <w:p>
+      <w:pPr>
+        <w:shd w:val="clear" w:color="auto" w:fill="193549"/>
+        <w:spacing w:before="0" w:after="0" w:line="285" w:lineRule="atLeast"/>
+        <w:rPr>
+          <w:rFonts w:ascii="Consolas" w:eastAsia="Times New Roman" w:hAnsi="Consolas" w:cs="Times New Roman"/>
+          <w:color w:val="FFFFFF"/>
+          <w:sz w:val="21"/>
+          <w:szCs w:val="21"/>
+          <w:lang w:val="en-US" w:eastAsia="nb-NO"/>
+        </w:rPr>
+      </w:pPr>
+    </w:p>
+    <w:p>
+      <w:pPr>
+        <w:shd w:val="clear" w:color="auto" w:fill="193549"/>
+        <w:spacing w:before="0" w:after="0" w:line="285" w:lineRule="atLeast"/>
+        <w:rPr>
+          <w:rFonts w:ascii="Consolas" w:eastAsia="Times New Roman" w:hAnsi="Consolas" w:cs="Times New Roman"/>
+          <w:color w:val="FFFFFF"/>
+          <w:sz w:val="21"/>
+          <w:szCs w:val="21"/>
+          <w:lang w:val="en-US" w:eastAsia="nb-NO"/>
+        </w:rPr>
+      </w:pPr>
+      <w:r>
+        <w:rPr>
+          <w:rFonts w:ascii="Consolas" w:eastAsia="Times New Roman" w:hAnsi="Consolas" w:cs="Times New Roman"/>
+          <w:color w:val="FF9D00"/>
+          <w:sz w:val="21"/>
+          <w:szCs w:val="21"/>
+          <w:lang w:val="en-US" w:eastAsia="nb-NO"/>
+        </w:rPr>
+        <w:t>async</w:t>
+      </w:r>
+      <w:r>
+        <w:rPr>
+          <w:rFonts w:ascii="Consolas" w:eastAsia="Times New Roman" w:hAnsi="Consolas" w:cs="Times New Roman"/>
+          <w:color w:val="9EFFFF"/>
+          <w:sz w:val="21"/>
+          <w:szCs w:val="21"/>
+          <w:lang w:val="en-US" w:eastAsia="nb-NO"/>
+        </w:rPr>
+        <w:t xml:space="preserve"> </w:t>
+      </w:r>
+      <w:r>
+        <w:rPr>
+          <w:rFonts w:ascii="Consolas" w:eastAsia="Times New Roman" w:hAnsi="Consolas" w:cs="Times New Roman"/>
+          <w:color w:val="FF9D00"/>
+          <w:sz w:val="21"/>
+          <w:szCs w:val="21"/>
+          <w:lang w:val="en-US" w:eastAsia="nb-NO"/>
+        </w:rPr>
+        <w:t>def</w:t>
+      </w:r>
+      <w:r>
+        <w:rPr>
+          <w:rFonts w:ascii="Consolas" w:eastAsia="Times New Roman" w:hAnsi="Consolas" w:cs="Times New Roman"/>
+          <w:color w:val="9EFFFF"/>
+          <w:sz w:val="21"/>
+          <w:szCs w:val="21"/>
+          <w:lang w:val="en-US" w:eastAsia="nb-NO"/>
+        </w:rPr>
+        <w:t xml:space="preserve"> </w:t>
+      </w:r>
+      <w:proofErr w:type="spellStart"/>
+      <w:r>
+        <w:rPr>
+          <w:rFonts w:ascii="Consolas" w:eastAsia="Times New Roman" w:hAnsi="Consolas" w:cs="Times New Roman"/>
+          <w:color w:val="FFC600"/>
+          <w:sz w:val="21"/>
+          <w:szCs w:val="21"/>
+          <w:lang w:val="en-US" w:eastAsia="nb-NO"/>
+        </w:rPr>
+        <w:t>read_file</w:t>
+      </w:r>
+      <w:proofErr w:type="spellEnd"/>
+      <w:r>
+        <w:rPr>
+          <w:rFonts w:ascii="Consolas" w:eastAsia="Times New Roman" w:hAnsi="Consolas" w:cs="Times New Roman"/>
+          <w:color w:val="FFEE80"/>
+          <w:sz w:val="21"/>
+          <w:szCs w:val="21"/>
+          <w:lang w:val="en-US" w:eastAsia="nb-NO"/>
+        </w:rPr>
+        <w:t>()</w:t>
+      </w:r>
+      <w:r>
+        <w:rPr>
+          <w:rFonts w:ascii="Consolas" w:eastAsia="Times New Roman" w:hAnsi="Consolas" w:cs="Times New Roman"/>
+          <w:color w:val="E1EFFF"/>
+          <w:sz w:val="21"/>
+          <w:szCs w:val="21"/>
+          <w:lang w:val="en-US" w:eastAsia="nb-NO"/>
+        </w:rPr>
+        <w:t>:</w:t>
+      </w:r>
+    </w:p>
+    <w:p>
+      <w:pPr>
+        <w:shd w:val="clear" w:color="auto" w:fill="193549"/>
+        <w:spacing w:before="0" w:after="0" w:line="285" w:lineRule="atLeast"/>
+        <w:rPr>
+          <w:rFonts w:ascii="Consolas" w:eastAsia="Times New Roman" w:hAnsi="Consolas" w:cs="Times New Roman"/>
+          <w:color w:val="FFFFFF"/>
+          <w:sz w:val="21"/>
+          <w:szCs w:val="21"/>
+          <w:lang w:val="en-US" w:eastAsia="nb-NO"/>
+        </w:rPr>
+      </w:pPr>
+      <w:r>
+        <w:rPr>
+          <w:rFonts w:ascii="Consolas" w:eastAsia="Times New Roman" w:hAnsi="Consolas" w:cs="Times New Roman"/>
+          <w:color w:val="FFFFFF"/>
+          <w:sz w:val="21"/>
+          <w:szCs w:val="21"/>
+          <w:lang w:val="en-US" w:eastAsia="nb-NO"/>
+        </w:rPr>
+        <w:t xml:space="preserve">    </w:t>
+      </w:r>
+      <w:r>
+        <w:rPr>
+          <w:rFonts w:ascii="Consolas" w:eastAsia="Times New Roman" w:hAnsi="Consolas" w:cs="Times New Roman"/>
+          <w:color w:val="92FC79"/>
+          <w:sz w:val="21"/>
+          <w:szCs w:val="21"/>
+          <w:lang w:val="en-US" w:eastAsia="nb-NO"/>
+        </w:rPr>
+        <w:t>"""</w:t>
+      </w:r>
+      <w:r>
+        <w:rPr>
+          <w:rFonts w:ascii="Consolas" w:eastAsia="Times New Roman" w:hAnsi="Consolas" w:cs="Times New Roman"/>
+          <w:color w:val="A5FF90"/>
+          <w:sz w:val="21"/>
+          <w:szCs w:val="21"/>
+          <w:lang w:val="en-US" w:eastAsia="nb-NO"/>
+        </w:rPr>
+        <w:t>https://github.com/FreeOpcUa/opcua-asyncio/blob/master/examples/client_to_kepware.py</w:t>
+      </w:r>
+      <w:r>
+        <w:rPr>
+          <w:rFonts w:ascii="Consolas" w:eastAsia="Times New Roman" w:hAnsi="Consolas" w:cs="Times New Roman"/>
+          <w:color w:val="92FC79"/>
+          <w:sz w:val="21"/>
+          <w:szCs w:val="21"/>
+          <w:lang w:val="en-US" w:eastAsia="nb-NO"/>
+        </w:rPr>
+        <w:t>"""</w:t>
+      </w:r>
+    </w:p>
+    <w:p>
+      <w:pPr>
+        <w:shd w:val="clear" w:color="auto" w:fill="193549"/>
+        <w:spacing w:before="0" w:after="0" w:line="285" w:lineRule="atLeast"/>
+        <w:rPr>
+          <w:rFonts w:ascii="Consolas" w:eastAsia="Times New Roman" w:hAnsi="Consolas" w:cs="Times New Roman"/>
+          <w:color w:val="FFFFFF"/>
+          <w:sz w:val="21"/>
+          <w:szCs w:val="21"/>
+          <w:lang w:val="en-US" w:eastAsia="nb-NO"/>
+        </w:rPr>
+      </w:pPr>
+      <w:r>
+        <w:rPr>
+          <w:rFonts w:ascii="Consolas" w:eastAsia="Times New Roman" w:hAnsi="Consolas" w:cs="Times New Roman"/>
+          <w:color w:val="FFFFFF"/>
+          <w:sz w:val="21"/>
+          <w:szCs w:val="21"/>
+          <w:lang w:val="en-US" w:eastAsia="nb-NO"/>
+        </w:rPr>
+        <w:t xml:space="preserve">    </w:t>
+      </w:r>
+      <w:proofErr w:type="spellStart"/>
+      <w:r>
+        <w:rPr>
+          <w:rFonts w:ascii="Consolas" w:eastAsia="Times New Roman" w:hAnsi="Consolas" w:cs="Times New Roman"/>
+          <w:color w:val="FFFFFF"/>
+          <w:sz w:val="21"/>
+          <w:szCs w:val="21"/>
+          <w:lang w:val="en-US" w:eastAsia="nb-NO"/>
+        </w:rPr>
+        <w:t>url</w:t>
+      </w:r>
+      <w:proofErr w:type="spellEnd"/>
+      <w:r>
+        <w:rPr>
+          <w:rFonts w:ascii="Consolas" w:eastAsia="Times New Roman" w:hAnsi="Consolas" w:cs="Times New Roman"/>
+          <w:color w:val="FFFFFF"/>
+          <w:sz w:val="21"/>
+          <w:szCs w:val="21"/>
+          <w:lang w:val="en-US" w:eastAsia="nb-NO"/>
+        </w:rPr>
+        <w:t xml:space="preserve"> </w:t>
+      </w:r>
+      <w:r>
+        <w:rPr>
+          <w:rFonts w:ascii="Consolas" w:eastAsia="Times New Roman" w:hAnsi="Consolas" w:cs="Times New Roman"/>
+          <w:color w:val="FF9D00"/>
+          <w:sz w:val="21"/>
+          <w:szCs w:val="21"/>
+          <w:lang w:val="en-US" w:eastAsia="nb-NO"/>
+        </w:rPr>
+        <w:t>=</w:t>
+      </w:r>
+      <w:r>
+        <w:rPr>
+          <w:rFonts w:ascii="Consolas" w:eastAsia="Times New Roman" w:hAnsi="Consolas" w:cs="Times New Roman"/>
+          <w:color w:val="FFFFFF"/>
+          <w:sz w:val="21"/>
+          <w:szCs w:val="21"/>
+          <w:lang w:val="en-US" w:eastAsia="nb-NO"/>
+        </w:rPr>
+        <w:t xml:space="preserve"> </w:t>
+      </w:r>
+      <w:r>
+        <w:rPr>
+          <w:rFonts w:ascii="Consolas" w:eastAsia="Times New Roman" w:hAnsi="Consolas" w:cs="Times New Roman"/>
+          <w:color w:val="92FC79"/>
+          <w:sz w:val="21"/>
+          <w:szCs w:val="21"/>
+          <w:lang w:val="en-US" w:eastAsia="nb-NO"/>
+        </w:rPr>
+        <w:t>"</w:t>
+      </w:r>
+      <w:proofErr w:type="spellStart"/>
+      <w:r>
+        <w:rPr>
+          <w:rFonts w:ascii="Consolas" w:eastAsia="Times New Roman" w:hAnsi="Consolas" w:cs="Times New Roman"/>
+          <w:color w:val="A5FF90"/>
+          <w:sz w:val="21"/>
+          <w:szCs w:val="21"/>
+          <w:lang w:val="en-US" w:eastAsia="nb-NO"/>
+        </w:rPr>
+        <w:t>opc.tcp</w:t>
+      </w:r>
+      <w:proofErr w:type="spellEnd"/>
+      <w:r>
+        <w:rPr>
+          <w:rFonts w:ascii="Consolas" w:eastAsia="Times New Roman" w:hAnsi="Consolas" w:cs="Times New Roman"/>
+          <w:color w:val="A5FF90"/>
+          <w:sz w:val="21"/>
+          <w:szCs w:val="21"/>
+          <w:lang w:val="en-US" w:eastAsia="nb-NO"/>
+        </w:rPr>
+        <w:t>://DESKTOP-IM0LL0U:49580</w:t>
+      </w:r>
+      <w:r>
+        <w:rPr>
+          <w:rFonts w:ascii="Consolas" w:eastAsia="Times New Roman" w:hAnsi="Consolas" w:cs="Times New Roman"/>
+          <w:color w:val="92FC79"/>
+          <w:sz w:val="21"/>
+          <w:szCs w:val="21"/>
+          <w:lang w:val="en-US" w:eastAsia="nb-NO"/>
+        </w:rPr>
+        <w:t>"</w:t>
+      </w:r>
+    </w:p>
+    <w:p>
+      <w:pPr>
+        <w:shd w:val="clear" w:color="auto" w:fill="193549"/>
+        <w:spacing w:before="0" w:after="0" w:line="285" w:lineRule="atLeast"/>
+        <w:rPr>
+          <w:rFonts w:ascii="Consolas" w:eastAsia="Times New Roman" w:hAnsi="Consolas" w:cs="Times New Roman"/>
+          <w:color w:val="FFFFFF"/>
+          <w:sz w:val="21"/>
+          <w:szCs w:val="21"/>
+          <w:lang w:val="en-US" w:eastAsia="nb-NO"/>
+        </w:rPr>
+      </w:pPr>
+      <w:r>
+        <w:rPr>
+          <w:rFonts w:ascii="Consolas" w:eastAsia="Times New Roman" w:hAnsi="Consolas" w:cs="Times New Roman"/>
+          <w:color w:val="FFFFFF"/>
+          <w:sz w:val="21"/>
+          <w:szCs w:val="21"/>
+          <w:lang w:val="en-US" w:eastAsia="nb-NO"/>
+        </w:rPr>
+        <w:t xml:space="preserve">    </w:t>
+      </w:r>
+      <w:r>
+        <w:rPr>
+          <w:rFonts w:ascii="Consolas" w:eastAsia="Times New Roman" w:hAnsi="Consolas" w:cs="Times New Roman"/>
+          <w:color w:val="FF9D00"/>
+          <w:sz w:val="21"/>
+          <w:szCs w:val="21"/>
+          <w:lang w:val="en-US" w:eastAsia="nb-NO"/>
+        </w:rPr>
+        <w:t>async</w:t>
+      </w:r>
+      <w:r>
+        <w:rPr>
+          <w:rFonts w:ascii="Consolas" w:eastAsia="Times New Roman" w:hAnsi="Consolas" w:cs="Times New Roman"/>
+          <w:color w:val="FFFFFF"/>
+          <w:sz w:val="21"/>
+          <w:szCs w:val="21"/>
+          <w:lang w:val="en-US" w:eastAsia="nb-NO"/>
+        </w:rPr>
+        <w:t xml:space="preserve"> </w:t>
+      </w:r>
+      <w:r>
+        <w:rPr>
+          <w:rFonts w:ascii="Consolas" w:eastAsia="Times New Roman" w:hAnsi="Consolas" w:cs="Times New Roman"/>
+          <w:color w:val="FF9D00"/>
+          <w:sz w:val="21"/>
+          <w:szCs w:val="21"/>
+          <w:lang w:val="en-US" w:eastAsia="nb-NO"/>
+        </w:rPr>
+        <w:t>with</w:t>
+      </w:r>
+      <w:r>
+        <w:rPr>
+          <w:rFonts w:ascii="Consolas" w:eastAsia="Times New Roman" w:hAnsi="Consolas" w:cs="Times New Roman"/>
+          <w:color w:val="FFFFFF"/>
+          <w:sz w:val="21"/>
+          <w:szCs w:val="21"/>
+          <w:lang w:val="en-US" w:eastAsia="nb-NO"/>
+        </w:rPr>
+        <w:t xml:space="preserve"> </w:t>
+      </w:r>
+      <w:r>
+        <w:rPr>
+          <w:rFonts w:ascii="Consolas" w:eastAsia="Times New Roman" w:hAnsi="Consolas" w:cs="Times New Roman"/>
+          <w:color w:val="FFC600"/>
+          <w:sz w:val="21"/>
+          <w:szCs w:val="21"/>
+          <w:lang w:val="en-US" w:eastAsia="nb-NO"/>
+        </w:rPr>
+        <w:t>Client</w:t>
+      </w:r>
+      <w:r>
+        <w:rPr>
+          <w:rFonts w:ascii="Consolas" w:eastAsia="Times New Roman" w:hAnsi="Consolas" w:cs="Times New Roman"/>
+          <w:color w:val="E1EFFF"/>
+          <w:sz w:val="21"/>
+          <w:szCs w:val="21"/>
+          <w:lang w:val="en-US" w:eastAsia="nb-NO"/>
+        </w:rPr>
+        <w:t>(</w:t>
+      </w:r>
+      <w:proofErr w:type="spellStart"/>
+      <w:r>
+        <w:rPr>
+          <w:rFonts w:ascii="Consolas" w:eastAsia="Times New Roman" w:hAnsi="Consolas" w:cs="Times New Roman"/>
+          <w:color w:val="E1EFFF"/>
+          <w:sz w:val="21"/>
+          <w:szCs w:val="21"/>
+          <w:lang w:val="en-US" w:eastAsia="nb-NO"/>
+        </w:rPr>
+        <w:t>url</w:t>
+      </w:r>
+      <w:proofErr w:type="spellEnd"/>
+      <w:r>
+        <w:rPr>
+          <w:rFonts w:ascii="Consolas" w:eastAsia="Times New Roman" w:hAnsi="Consolas" w:cs="Times New Roman"/>
+          <w:color w:val="FF9D00"/>
+          <w:sz w:val="21"/>
+          <w:szCs w:val="21"/>
+          <w:lang w:val="en-US" w:eastAsia="nb-NO"/>
+        </w:rPr>
+        <w:t>=</w:t>
+      </w:r>
+      <w:proofErr w:type="spellStart"/>
+      <w:r>
+        <w:rPr>
+          <w:rFonts w:ascii="Consolas" w:eastAsia="Times New Roman" w:hAnsi="Consolas" w:cs="Times New Roman"/>
+          <w:color w:val="FFFFFF"/>
+          <w:sz w:val="21"/>
+          <w:szCs w:val="21"/>
+          <w:lang w:val="en-US" w:eastAsia="nb-NO"/>
+        </w:rPr>
+        <w:t>url</w:t>
+      </w:r>
+      <w:proofErr w:type="spellEnd"/>
+      <w:r>
+        <w:rPr>
+          <w:rFonts w:ascii="Consolas" w:eastAsia="Times New Roman" w:hAnsi="Consolas" w:cs="Times New Roman"/>
+          <w:color w:val="E1EFFF"/>
+          <w:sz w:val="21"/>
+          <w:szCs w:val="21"/>
+          <w:lang w:val="en-US" w:eastAsia="nb-NO"/>
+        </w:rPr>
+        <w:t>)</w:t>
+      </w:r>
+      <w:r>
+        <w:rPr>
+          <w:rFonts w:ascii="Consolas" w:eastAsia="Times New Roman" w:hAnsi="Consolas" w:cs="Times New Roman"/>
+          <w:color w:val="FFFFFF"/>
+          <w:sz w:val="21"/>
+          <w:szCs w:val="21"/>
+          <w:lang w:val="en-US" w:eastAsia="nb-NO"/>
+        </w:rPr>
+        <w:t xml:space="preserve"> </w:t>
+      </w:r>
+      <w:r>
+        <w:rPr>
+          <w:rFonts w:ascii="Consolas" w:eastAsia="Times New Roman" w:hAnsi="Consolas" w:cs="Times New Roman"/>
+          <w:color w:val="FF9D00"/>
+          <w:sz w:val="21"/>
+          <w:szCs w:val="21"/>
+          <w:lang w:val="en-US" w:eastAsia="nb-NO"/>
+        </w:rPr>
+        <w:t>as</w:t>
+      </w:r>
+      <w:r>
+        <w:rPr>
+          <w:rFonts w:ascii="Consolas" w:eastAsia="Times New Roman" w:hAnsi="Consolas" w:cs="Times New Roman"/>
+          <w:color w:val="FFFFFF"/>
+          <w:sz w:val="21"/>
+          <w:szCs w:val="21"/>
+          <w:lang w:val="en-US" w:eastAsia="nb-NO"/>
+        </w:rPr>
+        <w:t xml:space="preserve"> client</w:t>
+      </w:r>
+      <w:r>
+        <w:rPr>
+          <w:rFonts w:ascii="Consolas" w:eastAsia="Times New Roman" w:hAnsi="Consolas" w:cs="Times New Roman"/>
+          <w:color w:val="E1EFFF"/>
+          <w:sz w:val="21"/>
+          <w:szCs w:val="21"/>
+          <w:lang w:val="en-US" w:eastAsia="nb-NO"/>
+        </w:rPr>
+        <w:t>:</w:t>
+      </w:r>
+    </w:p>
+    <w:p>
+      <w:pPr>
+        <w:shd w:val="clear" w:color="auto" w:fill="193549"/>
+        <w:spacing w:before="0" w:after="0" w:line="285" w:lineRule="atLeast"/>
+        <w:rPr>
+          <w:rFonts w:ascii="Consolas" w:eastAsia="Times New Roman" w:hAnsi="Consolas" w:cs="Times New Roman"/>
+          <w:color w:val="FFFFFF"/>
+          <w:sz w:val="21"/>
+          <w:szCs w:val="21"/>
+          <w:lang w:val="en-US" w:eastAsia="nb-NO"/>
+        </w:rPr>
+      </w:pPr>
+      <w:r>
+        <w:rPr>
+          <w:rFonts w:ascii="Consolas" w:eastAsia="Times New Roman" w:hAnsi="Consolas" w:cs="Times New Roman"/>
+          <w:color w:val="FFFFFF"/>
+          <w:sz w:val="21"/>
+          <w:szCs w:val="21"/>
+          <w:lang w:val="en-US" w:eastAsia="nb-NO"/>
+        </w:rPr>
+        <w:t xml:space="preserve">        </w:t>
+      </w:r>
+      <w:r>
+        <w:rPr>
+          <w:rFonts w:ascii="Consolas" w:eastAsia="Times New Roman" w:hAnsi="Consolas" w:cs="Times New Roman"/>
+          <w:color w:val="FF9D00"/>
+          <w:sz w:val="21"/>
+          <w:szCs w:val="21"/>
+          <w:lang w:val="en-US" w:eastAsia="nb-NO"/>
+        </w:rPr>
+        <w:t>while</w:t>
+      </w:r>
+      <w:r>
+        <w:rPr>
+          <w:rFonts w:ascii="Consolas" w:eastAsia="Times New Roman" w:hAnsi="Consolas" w:cs="Times New Roman"/>
+          <w:color w:val="FFFFFF"/>
+          <w:sz w:val="21"/>
+          <w:szCs w:val="21"/>
+          <w:lang w:val="en-US" w:eastAsia="nb-NO"/>
+        </w:rPr>
+        <w:t xml:space="preserve"> </w:t>
+      </w:r>
+      <w:r>
+        <w:rPr>
+          <w:rFonts w:ascii="Consolas" w:eastAsia="Times New Roman" w:hAnsi="Consolas" w:cs="Times New Roman"/>
+          <w:color w:val="FF628C"/>
+          <w:sz w:val="21"/>
+          <w:szCs w:val="21"/>
+          <w:lang w:val="en-US" w:eastAsia="nb-NO"/>
+        </w:rPr>
+        <w:t>True</w:t>
+      </w:r>
+      <w:r>
+        <w:rPr>
+          <w:rFonts w:ascii="Consolas" w:eastAsia="Times New Roman" w:hAnsi="Consolas" w:cs="Times New Roman"/>
+          <w:color w:val="E1EFFF"/>
+          <w:sz w:val="21"/>
+          <w:szCs w:val="21"/>
+          <w:lang w:val="en-US" w:eastAsia="nb-NO"/>
+        </w:rPr>
+        <w:t>:</w:t>
+      </w:r>
+    </w:p>
+    <w:p>
+      <w:pPr>
+        <w:shd w:val="clear" w:color="auto" w:fill="193549"/>
+        <w:spacing w:before="0" w:after="0" w:line="285" w:lineRule="atLeast"/>
+        <w:rPr>
+          <w:rFonts w:ascii="Consolas" w:eastAsia="Times New Roman" w:hAnsi="Consolas" w:cs="Times New Roman"/>
+          <w:color w:val="FFFFFF"/>
+          <w:sz w:val="21"/>
+          <w:szCs w:val="21"/>
+          <w:lang w:val="en-US" w:eastAsia="nb-NO"/>
+        </w:rPr>
+      </w:pPr>
+      <w:r>
+        <w:rPr>
+          <w:rFonts w:ascii="Consolas" w:eastAsia="Times New Roman" w:hAnsi="Consolas" w:cs="Times New Roman"/>
+          <w:color w:val="FFFFFF"/>
+          <w:sz w:val="21"/>
+          <w:szCs w:val="21"/>
+          <w:lang w:val="en-US" w:eastAsia="nb-NO"/>
+        </w:rPr>
+        <w:t xml:space="preserve">        </w:t>
+      </w:r>
+      <w:r>
+        <w:rPr>
+          <w:rFonts w:ascii="Consolas" w:eastAsia="Times New Roman" w:hAnsi="Consolas" w:cs="Times New Roman"/>
+          <w:i/>
+          <w:iCs/>
+          <w:color w:val="0088FF"/>
+          <w:sz w:val="21"/>
+          <w:szCs w:val="21"/>
+          <w:lang w:val="en-US" w:eastAsia="nb-NO"/>
+        </w:rPr>
+        <w:t># Do something with client</w:t>
+      </w:r>
+    </w:p>
+    <w:p>
+      <w:pPr>
+        <w:shd w:val="clear" w:color="auto" w:fill="193549"/>
+        <w:spacing w:before="0" w:after="0" w:line="285" w:lineRule="atLeast"/>
+        <w:rPr>
+          <w:rFonts w:ascii="Consolas" w:eastAsia="Times New Roman" w:hAnsi="Consolas" w:cs="Times New Roman"/>
+          <w:color w:val="FFFFFF"/>
+          <w:sz w:val="21"/>
+          <w:szCs w:val="21"/>
+          <w:lang w:val="en-US" w:eastAsia="nb-NO"/>
+        </w:rPr>
+      </w:pPr>
+      <w:r>
+        <w:rPr>
+          <w:rFonts w:ascii="Consolas" w:eastAsia="Times New Roman" w:hAnsi="Consolas" w:cs="Times New Roman"/>
+          <w:color w:val="FFFFFF"/>
+          <w:sz w:val="21"/>
+          <w:szCs w:val="21"/>
+          <w:lang w:val="en-US" w:eastAsia="nb-NO"/>
+        </w:rPr>
+        <w:t xml:space="preserve">            node </w:t>
+      </w:r>
+      <w:r>
+        <w:rPr>
+          <w:rFonts w:ascii="Consolas" w:eastAsia="Times New Roman" w:hAnsi="Consolas" w:cs="Times New Roman"/>
+          <w:color w:val="FF9D00"/>
+          <w:sz w:val="21"/>
+          <w:szCs w:val="21"/>
+          <w:lang w:val="en-US" w:eastAsia="nb-NO"/>
+        </w:rPr>
+        <w:t>=</w:t>
+      </w:r>
+      <w:r>
+        <w:rPr>
+          <w:rFonts w:ascii="Consolas" w:eastAsia="Times New Roman" w:hAnsi="Consolas" w:cs="Times New Roman"/>
+          <w:color w:val="FFFFFF"/>
+          <w:sz w:val="21"/>
+          <w:szCs w:val="21"/>
+          <w:lang w:val="en-US" w:eastAsia="nb-NO"/>
+        </w:rPr>
+        <w:t xml:space="preserve"> </w:t>
+      </w:r>
+      <w:proofErr w:type="spellStart"/>
+      <w:r>
+        <w:rPr>
+          <w:rFonts w:ascii="Consolas" w:eastAsia="Times New Roman" w:hAnsi="Consolas" w:cs="Times New Roman"/>
+          <w:color w:val="FFFFFF"/>
+          <w:sz w:val="21"/>
+          <w:szCs w:val="21"/>
+          <w:lang w:val="en-US" w:eastAsia="nb-NO"/>
+        </w:rPr>
+        <w:t>client</w:t>
+      </w:r>
+      <w:r>
+        <w:rPr>
+          <w:rFonts w:ascii="Consolas" w:eastAsia="Times New Roman" w:hAnsi="Consolas" w:cs="Times New Roman"/>
+          <w:color w:val="E1EFFF"/>
+          <w:sz w:val="21"/>
+          <w:szCs w:val="21"/>
+          <w:lang w:val="en-US" w:eastAsia="nb-NO"/>
+        </w:rPr>
+        <w:t>.</w:t>
+      </w:r>
+      <w:r>
+        <w:rPr>
+          <w:rFonts w:ascii="Consolas" w:eastAsia="Times New Roman" w:hAnsi="Consolas" w:cs="Times New Roman"/>
+          <w:color w:val="FFC600"/>
+          <w:sz w:val="21"/>
+          <w:szCs w:val="21"/>
+          <w:lang w:val="en-US" w:eastAsia="nb-NO"/>
+        </w:rPr>
+        <w:t>get_node</w:t>
+      </w:r>
+      <w:proofErr w:type="spellEnd"/>
+      <w:r>
+        <w:rPr>
+          <w:rFonts w:ascii="Consolas" w:eastAsia="Times New Roman" w:hAnsi="Consolas" w:cs="Times New Roman"/>
+          <w:color w:val="E1EFFF"/>
+          <w:sz w:val="21"/>
+          <w:szCs w:val="21"/>
+          <w:lang w:val="en-US" w:eastAsia="nb-NO"/>
+        </w:rPr>
+        <w:t>(</w:t>
+      </w:r>
+      <w:r>
+        <w:rPr>
+          <w:rFonts w:ascii="Consolas" w:eastAsia="Times New Roman" w:hAnsi="Consolas" w:cs="Times New Roman"/>
+          <w:color w:val="92FC79"/>
+          <w:sz w:val="21"/>
+          <w:szCs w:val="21"/>
+          <w:lang w:val="en-US" w:eastAsia="nb-NO"/>
+        </w:rPr>
+        <w:t>'</w:t>
+      </w:r>
+      <w:r>
+        <w:rPr>
+          <w:rFonts w:ascii="Consolas" w:eastAsia="Times New Roman" w:hAnsi="Consolas" w:cs="Times New Roman"/>
+          <w:color w:val="A5FF90"/>
+          <w:sz w:val="21"/>
+          <w:szCs w:val="21"/>
+          <w:lang w:val="en-US" w:eastAsia="nb-NO"/>
+        </w:rPr>
+        <w:t xml:space="preserve">ns=2;s=Process </w:t>
+      </w:r>
+      <w:proofErr w:type="spellStart"/>
+      <w:r>
+        <w:rPr>
+          <w:rFonts w:ascii="Consolas" w:eastAsia="Times New Roman" w:hAnsi="Consolas" w:cs="Times New Roman"/>
+          <w:color w:val="A5FF90"/>
+          <w:sz w:val="21"/>
+          <w:szCs w:val="21"/>
+          <w:lang w:val="en-US" w:eastAsia="nb-NO"/>
+        </w:rPr>
+        <w:t>Data.Temperature</w:t>
+      </w:r>
+      <w:proofErr w:type="spellEnd"/>
+      <w:r>
+        <w:rPr>
+          <w:rFonts w:ascii="Consolas" w:eastAsia="Times New Roman" w:hAnsi="Consolas" w:cs="Times New Roman"/>
+          <w:color w:val="92FC79"/>
+          <w:sz w:val="21"/>
+          <w:szCs w:val="21"/>
+          <w:lang w:val="en-US" w:eastAsia="nb-NO"/>
+        </w:rPr>
+        <w:t>'</w:t>
+      </w:r>
+      <w:r>
+        <w:rPr>
+          <w:rFonts w:ascii="Consolas" w:eastAsia="Times New Roman" w:hAnsi="Consolas" w:cs="Times New Roman"/>
+          <w:color w:val="E1EFFF"/>
+          <w:sz w:val="21"/>
+          <w:szCs w:val="21"/>
+          <w:lang w:val="en-US" w:eastAsia="nb-NO"/>
+        </w:rPr>
+        <w:t>)</w:t>
+      </w:r>
+    </w:p>
+    <w:p>
+      <w:pPr>
+        <w:shd w:val="clear" w:color="auto" w:fill="193549"/>
+        <w:spacing w:before="0" w:after="0" w:line="285" w:lineRule="atLeast"/>
+        <w:rPr>
+          <w:rFonts w:ascii="Consolas" w:eastAsia="Times New Roman" w:hAnsi="Consolas" w:cs="Times New Roman"/>
+          <w:color w:val="FFFFFF"/>
+          <w:sz w:val="21"/>
+          <w:szCs w:val="21"/>
+          <w:lang w:val="en-US" w:eastAsia="nb-NO"/>
+        </w:rPr>
+      </w:pPr>
+      <w:r>
+        <w:rPr>
+          <w:rFonts w:ascii="Consolas" w:eastAsia="Times New Roman" w:hAnsi="Consolas" w:cs="Times New Roman"/>
+          <w:color w:val="FFFFFF"/>
+          <w:sz w:val="21"/>
+          <w:szCs w:val="21"/>
+          <w:lang w:val="en-US" w:eastAsia="nb-NO"/>
+        </w:rPr>
+        <w:t xml:space="preserve">            </w:t>
+      </w:r>
+      <w:r>
+        <w:rPr>
+          <w:rFonts w:ascii="Consolas" w:eastAsia="Times New Roman" w:hAnsi="Consolas" w:cs="Times New Roman"/>
+          <w:color w:val="FFC600"/>
+          <w:sz w:val="21"/>
+          <w:szCs w:val="21"/>
+          <w:lang w:val="en-US" w:eastAsia="nb-NO"/>
+        </w:rPr>
+        <w:t>print</w:t>
+      </w:r>
+      <w:r>
+        <w:rPr>
+          <w:rFonts w:ascii="Consolas" w:eastAsia="Times New Roman" w:hAnsi="Consolas" w:cs="Times New Roman"/>
+          <w:color w:val="E1EFFF"/>
+          <w:sz w:val="21"/>
+          <w:szCs w:val="21"/>
+          <w:lang w:val="en-US" w:eastAsia="nb-NO"/>
+        </w:rPr>
+        <w:t>(</w:t>
+      </w:r>
+      <w:r>
+        <w:rPr>
+          <w:rFonts w:ascii="Consolas" w:eastAsia="Times New Roman" w:hAnsi="Consolas" w:cs="Times New Roman"/>
+          <w:color w:val="FFC600"/>
+          <w:sz w:val="21"/>
+          <w:szCs w:val="21"/>
+          <w:lang w:val="en-US" w:eastAsia="nb-NO"/>
+        </w:rPr>
+        <w:t>f</w:t>
+      </w:r>
+      <w:r>
+        <w:rPr>
+          <w:rFonts w:ascii="Consolas" w:eastAsia="Times New Roman" w:hAnsi="Consolas" w:cs="Times New Roman"/>
+          <w:color w:val="A5FF90"/>
+          <w:sz w:val="21"/>
+          <w:szCs w:val="21"/>
+          <w:lang w:val="en-US" w:eastAsia="nb-NO"/>
+        </w:rPr>
+        <w:t xml:space="preserve">"tag1 is: </w:t>
+      </w:r>
+      <w:r>
+        <w:rPr>
+          <w:rFonts w:ascii="Consolas" w:eastAsia="Times New Roman" w:hAnsi="Consolas" w:cs="Times New Roman"/>
+          <w:color w:val="FF628C"/>
+          <w:sz w:val="21"/>
+          <w:szCs w:val="21"/>
+          <w:lang w:val="en-US" w:eastAsia="nb-NO"/>
+        </w:rPr>
+        <w:t>{</w:t>
+      </w:r>
+      <w:r>
+        <w:rPr>
+          <w:rFonts w:ascii="Consolas" w:eastAsia="Times New Roman" w:hAnsi="Consolas" w:cs="Times New Roman"/>
+          <w:color w:val="FFFFFF"/>
+          <w:sz w:val="21"/>
+          <w:szCs w:val="21"/>
+          <w:lang w:val="en-US" w:eastAsia="nb-NO"/>
+        </w:rPr>
+        <w:t>node</w:t>
+      </w:r>
+      <w:r>
+        <w:rPr>
+          <w:rFonts w:ascii="Consolas" w:eastAsia="Times New Roman" w:hAnsi="Consolas" w:cs="Times New Roman"/>
+          <w:color w:val="FF628C"/>
+          <w:sz w:val="21"/>
+          <w:szCs w:val="21"/>
+          <w:lang w:val="en-US" w:eastAsia="nb-NO"/>
+        </w:rPr>
+        <w:t>}</w:t>
+      </w:r>
+      <w:r>
+        <w:rPr>
+          <w:rFonts w:ascii="Consolas" w:eastAsia="Times New Roman" w:hAnsi="Consolas" w:cs="Times New Roman"/>
+          <w:color w:val="A5FF90"/>
+          <w:sz w:val="21"/>
+          <w:szCs w:val="21"/>
+          <w:lang w:val="en-US" w:eastAsia="nb-NO"/>
+        </w:rPr>
+        <w:t xml:space="preserve"> with value </w:t>
+      </w:r>
+      <w:r>
+        <w:rPr>
+          <w:rFonts w:ascii="Consolas" w:eastAsia="Times New Roman" w:hAnsi="Consolas" w:cs="Times New Roman"/>
+          <w:color w:val="FF628C"/>
+          <w:sz w:val="21"/>
+          <w:szCs w:val="21"/>
+          <w:lang w:val="en-US" w:eastAsia="nb-NO"/>
+        </w:rPr>
+        <w:t>{</w:t>
+      </w:r>
+      <w:r>
+        <w:rPr>
+          <w:rFonts w:ascii="Consolas" w:eastAsia="Times New Roman" w:hAnsi="Consolas" w:cs="Times New Roman"/>
+          <w:color w:val="FF9D00"/>
+          <w:sz w:val="21"/>
+          <w:szCs w:val="21"/>
+          <w:lang w:val="en-US" w:eastAsia="nb-NO"/>
+        </w:rPr>
+        <w:t>await</w:t>
+      </w:r>
+      <w:r>
+        <w:rPr>
+          <w:rFonts w:ascii="Consolas" w:eastAsia="Times New Roman" w:hAnsi="Consolas" w:cs="Times New Roman"/>
+          <w:color w:val="9EFFFF"/>
+          <w:sz w:val="21"/>
+          <w:szCs w:val="21"/>
+          <w:lang w:val="en-US" w:eastAsia="nb-NO"/>
+        </w:rPr>
+        <w:t xml:space="preserve"> </w:t>
+      </w:r>
+      <w:proofErr w:type="spellStart"/>
+      <w:r>
+        <w:rPr>
+          <w:rFonts w:ascii="Consolas" w:eastAsia="Times New Roman" w:hAnsi="Consolas" w:cs="Times New Roman"/>
+          <w:color w:val="FFFFFF"/>
+          <w:sz w:val="21"/>
+          <w:szCs w:val="21"/>
+          <w:lang w:val="en-US" w:eastAsia="nb-NO"/>
+        </w:rPr>
+        <w:t>node</w:t>
+      </w:r>
+      <w:r>
+        <w:rPr>
+          <w:rFonts w:ascii="Consolas" w:eastAsia="Times New Roman" w:hAnsi="Consolas" w:cs="Times New Roman"/>
+          <w:color w:val="E1EFFF"/>
+          <w:sz w:val="21"/>
+          <w:szCs w:val="21"/>
+          <w:lang w:val="en-US" w:eastAsia="nb-NO"/>
+        </w:rPr>
+        <w:t>.</w:t>
+      </w:r>
+      <w:r>
+        <w:rPr>
+          <w:rFonts w:ascii="Consolas" w:eastAsia="Times New Roman" w:hAnsi="Consolas" w:cs="Times New Roman"/>
+          <w:color w:val="FFC600"/>
+          <w:sz w:val="21"/>
+          <w:szCs w:val="21"/>
+          <w:lang w:val="en-US" w:eastAsia="nb-NO"/>
+        </w:rPr>
+        <w:t>read_value</w:t>
+      </w:r>
+      <w:proofErr w:type="spellEnd"/>
+      <w:r>
+        <w:rPr>
+          <w:rFonts w:ascii="Consolas" w:eastAsia="Times New Roman" w:hAnsi="Consolas" w:cs="Times New Roman"/>
+          <w:color w:val="E1EFFF"/>
+          <w:sz w:val="21"/>
+          <w:szCs w:val="21"/>
+          <w:lang w:val="en-US" w:eastAsia="nb-NO"/>
+        </w:rPr>
+        <w:t>()</w:t>
+      </w:r>
+      <w:r>
+        <w:rPr>
+          <w:rFonts w:ascii="Consolas" w:eastAsia="Times New Roman" w:hAnsi="Consolas" w:cs="Times New Roman"/>
+          <w:color w:val="FF628C"/>
+          <w:sz w:val="21"/>
+          <w:szCs w:val="21"/>
+          <w:lang w:val="en-US" w:eastAsia="nb-NO"/>
+        </w:rPr>
+        <w:t>}</w:t>
+      </w:r>
+      <w:r>
+        <w:rPr>
+          <w:rFonts w:ascii="Consolas" w:eastAsia="Times New Roman" w:hAnsi="Consolas" w:cs="Times New Roman"/>
+          <w:color w:val="A5FF90"/>
+          <w:sz w:val="21"/>
+          <w:szCs w:val="21"/>
+          <w:lang w:val="en-US" w:eastAsia="nb-NO"/>
+        </w:rPr>
+        <w:t xml:space="preserve"> "</w:t>
+      </w:r>
+      <w:r>
+        <w:rPr>
+          <w:rFonts w:ascii="Consolas" w:eastAsia="Times New Roman" w:hAnsi="Consolas" w:cs="Times New Roman"/>
+          <w:color w:val="E1EFFF"/>
+          <w:sz w:val="21"/>
+          <w:szCs w:val="21"/>
+          <w:lang w:val="en-US" w:eastAsia="nb-NO"/>
+        </w:rPr>
+        <w:t>)</w:t>
+      </w:r>
+    </w:p>
+    <w:p>
+      <w:pPr>
+        <w:shd w:val="clear" w:color="auto" w:fill="193549"/>
+        <w:spacing w:before="0" w:after="0" w:line="285" w:lineRule="atLeast"/>
+        <w:rPr>
+          <w:rFonts w:ascii="Consolas" w:eastAsia="Times New Roman" w:hAnsi="Consolas" w:cs="Times New Roman"/>
+          <w:color w:val="FFFFFF"/>
+          <w:sz w:val="21"/>
+          <w:szCs w:val="21"/>
+          <w:lang w:val="en-US" w:eastAsia="nb-NO"/>
+        </w:rPr>
+      </w:pPr>
+      <w:r>
+        <w:rPr>
+          <w:rFonts w:ascii="Consolas" w:eastAsia="Times New Roman" w:hAnsi="Consolas" w:cs="Times New Roman"/>
+          <w:color w:val="FFFFFF"/>
+          <w:sz w:val="21"/>
+          <w:szCs w:val="21"/>
+          <w:lang w:val="en-US" w:eastAsia="nb-NO"/>
+        </w:rPr>
+        <w:t xml:space="preserve">            </w:t>
+      </w:r>
+      <w:proofErr w:type="spellStart"/>
+      <w:r>
+        <w:rPr>
+          <w:rFonts w:ascii="Consolas" w:eastAsia="Times New Roman" w:hAnsi="Consolas" w:cs="Times New Roman"/>
+          <w:color w:val="FFC600"/>
+          <w:sz w:val="21"/>
+          <w:szCs w:val="21"/>
+          <w:lang w:val="en-US" w:eastAsia="nb-NO"/>
+        </w:rPr>
+        <w:t>time</w:t>
+      </w:r>
+      <w:r>
+        <w:rPr>
+          <w:rFonts w:ascii="Consolas" w:eastAsia="Times New Roman" w:hAnsi="Consolas" w:cs="Times New Roman"/>
+          <w:color w:val="E1EFFF"/>
+          <w:sz w:val="21"/>
+          <w:szCs w:val="21"/>
+          <w:lang w:val="en-US" w:eastAsia="nb-NO"/>
+        </w:rPr>
+        <w:t>.</w:t>
+      </w:r>
+      <w:r>
+        <w:rPr>
+          <w:rFonts w:ascii="Consolas" w:eastAsia="Times New Roman" w:hAnsi="Consolas" w:cs="Times New Roman"/>
+          <w:color w:val="FFC600"/>
+          <w:sz w:val="21"/>
+          <w:szCs w:val="21"/>
+          <w:lang w:val="en-US" w:eastAsia="nb-NO"/>
+        </w:rPr>
+        <w:t>sleep</w:t>
+      </w:r>
+      <w:proofErr w:type="spellEnd"/>
+      <w:r>
+        <w:rPr>
+          <w:rFonts w:ascii="Consolas" w:eastAsia="Times New Roman" w:hAnsi="Consolas" w:cs="Times New Roman"/>
+          <w:color w:val="E1EFFF"/>
+          <w:sz w:val="21"/>
+          <w:szCs w:val="21"/>
+          <w:lang w:val="en-US" w:eastAsia="nb-NO"/>
+        </w:rPr>
+        <w:t>(</w:t>
+      </w:r>
+      <w:r>
+        <w:rPr>
+          <w:rFonts w:ascii="Consolas" w:eastAsia="Times New Roman" w:hAnsi="Consolas" w:cs="Times New Roman"/>
+          <w:color w:val="FF628C"/>
+          <w:sz w:val="21"/>
+          <w:szCs w:val="21"/>
+          <w:lang w:val="en-US" w:eastAsia="nb-NO"/>
+        </w:rPr>
+        <w:t>1</w:t>
+      </w:r>
+      <w:r>
+        <w:rPr>
+          <w:rFonts w:ascii="Consolas" w:eastAsia="Times New Roman" w:hAnsi="Consolas" w:cs="Times New Roman"/>
+          <w:color w:val="E1EFFF"/>
+          <w:sz w:val="21"/>
+          <w:szCs w:val="21"/>
+          <w:lang w:val="en-US" w:eastAsia="nb-NO"/>
+        </w:rPr>
+        <w:t>)</w:t>
+      </w:r>
+    </w:p>
+    <w:p>
+      <w:pPr>
+        <w:shd w:val="clear" w:color="auto" w:fill="193549"/>
+        <w:spacing w:before="0" w:after="0" w:line="285" w:lineRule="atLeast"/>
+        <w:rPr>
+          <w:rFonts w:ascii="Consolas" w:eastAsia="Times New Roman" w:hAnsi="Consolas" w:cs="Times New Roman"/>
+          <w:color w:val="FFFFFF"/>
+          <w:sz w:val="21"/>
+          <w:szCs w:val="21"/>
+          <w:lang w:val="en-US" w:eastAsia="nb-NO"/>
+        </w:rPr>
+      </w:pPr>
+      <w:r>
+        <w:rPr>
+          <w:rFonts w:ascii="Consolas" w:eastAsia="Times New Roman" w:hAnsi="Consolas" w:cs="Times New Roman"/>
+          <w:color w:val="FF9D00"/>
+          <w:sz w:val="21"/>
+          <w:szCs w:val="21"/>
+          <w:lang w:val="en-US" w:eastAsia="nb-NO"/>
+        </w:rPr>
+        <w:t>if</w:t>
+      </w:r>
+      <w:r>
+        <w:rPr>
+          <w:rFonts w:ascii="Consolas" w:eastAsia="Times New Roman" w:hAnsi="Consolas" w:cs="Times New Roman"/>
+          <w:color w:val="FFFFFF"/>
+          <w:sz w:val="21"/>
+          <w:szCs w:val="21"/>
+          <w:lang w:val="en-US" w:eastAsia="nb-NO"/>
+        </w:rPr>
+        <w:t xml:space="preserve"> __name__ </w:t>
+      </w:r>
+      <w:r>
+        <w:rPr>
+          <w:rFonts w:ascii="Consolas" w:eastAsia="Times New Roman" w:hAnsi="Consolas" w:cs="Times New Roman"/>
+          <w:color w:val="FF9D00"/>
+          <w:sz w:val="21"/>
+          <w:szCs w:val="21"/>
+          <w:lang w:val="en-US" w:eastAsia="nb-NO"/>
+        </w:rPr>
+        <w:t>==</w:t>
+      </w:r>
+      <w:r>
+        <w:rPr>
+          <w:rFonts w:ascii="Consolas" w:eastAsia="Times New Roman" w:hAnsi="Consolas" w:cs="Times New Roman"/>
+          <w:color w:val="FFFFFF"/>
+          <w:sz w:val="21"/>
+          <w:szCs w:val="21"/>
+          <w:lang w:val="en-US" w:eastAsia="nb-NO"/>
+        </w:rPr>
+        <w:t xml:space="preserve"> </w:t>
+      </w:r>
+      <w:r>
+        <w:rPr>
+          <w:rFonts w:ascii="Consolas" w:eastAsia="Times New Roman" w:hAnsi="Consolas" w:cs="Times New Roman"/>
+          <w:color w:val="92FC79"/>
+          <w:sz w:val="21"/>
+          <w:szCs w:val="21"/>
+          <w:lang w:val="en-US" w:eastAsia="nb-NO"/>
+        </w:rPr>
+        <w:t>"</w:t>
+      </w:r>
+      <w:r>
+        <w:rPr>
+          <w:rFonts w:ascii="Consolas" w:eastAsia="Times New Roman" w:hAnsi="Consolas" w:cs="Times New Roman"/>
+          <w:color w:val="A5FF90"/>
+          <w:sz w:val="21"/>
+          <w:szCs w:val="21"/>
+          <w:lang w:val="en-US" w:eastAsia="nb-NO"/>
+        </w:rPr>
+        <w:t>__main__</w:t>
+      </w:r>
+      <w:r>
+        <w:rPr>
+          <w:rFonts w:ascii="Consolas" w:eastAsia="Times New Roman" w:hAnsi="Consolas" w:cs="Times New Roman"/>
+          <w:color w:val="92FC79"/>
+          <w:sz w:val="21"/>
+          <w:szCs w:val="21"/>
+          <w:lang w:val="en-US" w:eastAsia="nb-NO"/>
+        </w:rPr>
+        <w:t>"</w:t>
+      </w:r>
+      <w:r>
+        <w:rPr>
+          <w:rFonts w:ascii="Consolas" w:eastAsia="Times New Roman" w:hAnsi="Consolas" w:cs="Times New Roman"/>
+          <w:color w:val="E1EFFF"/>
+          <w:sz w:val="21"/>
+          <w:szCs w:val="21"/>
+          <w:lang w:val="en-US" w:eastAsia="nb-NO"/>
+        </w:rPr>
+        <w:t>:</w:t>
+      </w:r>
+    </w:p>
+    <w:p>
+      <w:pPr>
+        <w:shd w:val="clear" w:color="auto" w:fill="193549"/>
+        <w:spacing w:before="0" w:after="0" w:line="285" w:lineRule="atLeast"/>
+        <w:rPr>
+          <w:rFonts w:ascii="Consolas" w:eastAsia="Times New Roman" w:hAnsi="Consolas" w:cs="Times New Roman"/>
+          <w:color w:val="FFFFFF"/>
+          <w:sz w:val="21"/>
+          <w:szCs w:val="21"/>
+          <w:lang w:val="en-US" w:eastAsia="nb-NO"/>
+        </w:rPr>
+      </w:pPr>
+      <w:r>
+        <w:rPr>
+          <w:rFonts w:ascii="Consolas" w:eastAsia="Times New Roman" w:hAnsi="Consolas" w:cs="Times New Roman"/>
+          <w:color w:val="FFFFFF"/>
+          <w:sz w:val="21"/>
+          <w:szCs w:val="21"/>
+          <w:lang w:val="en-US" w:eastAsia="nb-NO"/>
+        </w:rPr>
+        <w:t xml:space="preserve">    </w:t>
+      </w:r>
+      <w:proofErr w:type="spellStart"/>
+      <w:r>
+        <w:rPr>
+          <w:rFonts w:ascii="Consolas" w:eastAsia="Times New Roman" w:hAnsi="Consolas" w:cs="Times New Roman"/>
+          <w:color w:val="FFC600"/>
+          <w:sz w:val="21"/>
+          <w:szCs w:val="21"/>
+          <w:lang w:val="en-US" w:eastAsia="nb-NO"/>
+        </w:rPr>
+        <w:t>asyncio</w:t>
+      </w:r>
+      <w:r>
+        <w:rPr>
+          <w:rFonts w:ascii="Consolas" w:eastAsia="Times New Roman" w:hAnsi="Consolas" w:cs="Times New Roman"/>
+          <w:color w:val="E1EFFF"/>
+          <w:sz w:val="21"/>
+          <w:szCs w:val="21"/>
+          <w:lang w:val="en-US" w:eastAsia="nb-NO"/>
+        </w:rPr>
+        <w:t>.</w:t>
+      </w:r>
+      <w:r>
+        <w:rPr>
+          <w:rFonts w:ascii="Consolas" w:eastAsia="Times New Roman" w:hAnsi="Consolas" w:cs="Times New Roman"/>
+          <w:color w:val="FFC600"/>
+          <w:sz w:val="21"/>
+          <w:szCs w:val="21"/>
+          <w:lang w:val="en-US" w:eastAsia="nb-NO"/>
+        </w:rPr>
+        <w:t>run</w:t>
+      </w:r>
+      <w:proofErr w:type="spellEnd"/>
+      <w:r>
+        <w:rPr>
+          <w:rFonts w:ascii="Consolas" w:eastAsia="Times New Roman" w:hAnsi="Consolas" w:cs="Times New Roman"/>
+          <w:color w:val="E1EFFF"/>
+          <w:sz w:val="21"/>
+          <w:szCs w:val="21"/>
+          <w:lang w:val="en-US" w:eastAsia="nb-NO"/>
+        </w:rPr>
+        <w:t>(</w:t>
+      </w:r>
+      <w:proofErr w:type="spellStart"/>
+      <w:r>
+        <w:rPr>
+          <w:rFonts w:ascii="Consolas" w:eastAsia="Times New Roman" w:hAnsi="Consolas" w:cs="Times New Roman"/>
+          <w:color w:val="FFC600"/>
+          <w:sz w:val="21"/>
+          <w:szCs w:val="21"/>
+          <w:lang w:val="en-US" w:eastAsia="nb-NO"/>
+        </w:rPr>
+        <w:t>read_file</w:t>
+      </w:r>
+      <w:proofErr w:type="spellEnd"/>
+      <w:r>
+        <w:rPr>
+          <w:rFonts w:ascii="Consolas" w:eastAsia="Times New Roman" w:hAnsi="Consolas" w:cs="Times New Roman"/>
+          <w:color w:val="E1EFFF"/>
+          <w:sz w:val="21"/>
+          <w:szCs w:val="21"/>
+          <w:lang w:val="en-US" w:eastAsia="nb-NO"/>
+        </w:rPr>
+        <w:t>())</w:t>
+      </w:r>
     </w:p>
     <w:p>
       <w:pPr>

</xml_diff>